<commit_message>
falta lo del tiempo
</commit_message>
<xml_diff>
--- a/practica1/2301_p1_08_memoria.docx
+++ b/practica1/2301_p1_08_memoria.docx
@@ -1068,8 +1068,20 @@
         <w:t xml:space="preserve">                                         ((2 0.5101813) (1 0.18444914))</w:t>
       </w:r>
     </w:p>
-    <w:p/>
-    <w:p/>
+    <w:p>
+      <w:pPr>
+        <w:rPr>
+          <w:lang w:val="en-US"/>
+        </w:rPr>
+      </w:pPr>
+    </w:p>
+    <w:p>
+      <w:pPr>
+        <w:rPr>
+          <w:lang w:val="en-US"/>
+        </w:rPr>
+      </w:pPr>
+    </w:p>
     <w:p>
       <w:pPr>
         <w:rPr>
@@ -1852,7 +1864,6 @@
         <w:t>(combine-list-of-</w:t>
       </w:r>
       <w:proofErr w:type="spellStart"/>
-      <w:proofErr w:type="gramStart"/>
       <w:r>
         <w:rPr>
           <w:rFonts w:ascii="LMRoman10-Regular" w:hAnsi="LMRoman10-Regular" w:cs="LMRoman10-Regular"/>
@@ -1866,19 +1877,16 @@
           <w:rFonts w:ascii="LMRoman10-Regular" w:hAnsi="LMRoman10-Regular" w:cs="LMRoman10-Regular"/>
           <w:lang w:val="en-US"/>
         </w:rPr>
-        <w:t xml:space="preserve"> ’</w:t>
-      </w:r>
-      <w:proofErr w:type="gramEnd"/>
-      <w:r>
-        <w:rPr>
-          <w:rFonts w:ascii="LMRoman10-Regular" w:hAnsi="LMRoman10-Regular" w:cs="LMRoman10-Regular"/>
-          <w:lang w:val="en-US"/>
-        </w:rPr>
-        <w:t>((a b c) (1 2 3 4) ()))</w:t>
-      </w:r>
-      <w:r>
-        <w:rPr>
-          <w:rFonts w:ascii="LMRoman10-Regular" w:hAnsi="LMRoman10-Regular" w:cs="LMRoman10-Regular"/>
+        <w:t xml:space="preserve"> ’((a b c) (1 2 3 4) ())) </w:t>
+      </w:r>
+      <w:r>
+        <w:rPr>
+          <w:lang w:val="en-US"/>
+        </w:rPr>
+        <w:sym w:font="Wingdings" w:char="F0E0"/>
+      </w:r>
+      <w:r>
+        <w:rPr>
           <w:lang w:val="en-US"/>
         </w:rPr>
         <w:t xml:space="preserve"> </w:t>
@@ -1887,174 +1895,10 @@
         <w:rPr>
           <w:lang w:val="en-US"/>
         </w:rPr>
-        <w:sym w:font="Wingdings" w:char="F0E0"/>
-      </w:r>
-      <w:r>
-        <w:rPr>
-          <w:lang w:val="en-US"/>
-        </w:rPr>
-        <w:t xml:space="preserve"> </w:t>
-      </w:r>
-      <w:r>
-        <w:rPr>
-          <w:lang w:val="en-US"/>
-        </w:rPr>
-        <w:t>((A . 1) (</w:t>
-      </w:r>
-      <w:proofErr w:type="gramStart"/>
-      <w:r>
-        <w:rPr>
-          <w:lang w:val="en-US"/>
-        </w:rPr>
-        <w:t>A .</w:t>
-      </w:r>
-      <w:proofErr w:type="gramEnd"/>
-      <w:r>
-        <w:rPr>
-          <w:lang w:val="en-US"/>
-        </w:rPr>
-        <w:t xml:space="preserve"> 2) (</w:t>
-      </w:r>
-      <w:proofErr w:type="gramStart"/>
-      <w:r>
-        <w:rPr>
-          <w:lang w:val="en-US"/>
-        </w:rPr>
-        <w:t>A .</w:t>
-      </w:r>
-      <w:proofErr w:type="gramEnd"/>
-      <w:r>
-        <w:rPr>
-          <w:lang w:val="en-US"/>
-        </w:rPr>
-        <w:t xml:space="preserve"> 3) (</w:t>
-      </w:r>
-      <w:proofErr w:type="gramStart"/>
-      <w:r>
-        <w:rPr>
-          <w:lang w:val="en-US"/>
-        </w:rPr>
-        <w:t>A .</w:t>
-      </w:r>
-      <w:proofErr w:type="gramEnd"/>
-      <w:r>
-        <w:rPr>
-          <w:lang w:val="en-US"/>
-        </w:rPr>
-        <w:t xml:space="preserve"> 4) (</w:t>
-      </w:r>
-      <w:proofErr w:type="gramStart"/>
-      <w:r>
-        <w:rPr>
-          <w:lang w:val="en-US"/>
-        </w:rPr>
-        <w:t>B .</w:t>
-      </w:r>
-      <w:proofErr w:type="gramEnd"/>
-      <w:r>
-        <w:rPr>
-          <w:lang w:val="en-US"/>
-        </w:rPr>
-        <w:t xml:space="preserve"> 1) (</w:t>
-      </w:r>
-      <w:proofErr w:type="gramStart"/>
-      <w:r>
-        <w:rPr>
-          <w:lang w:val="en-US"/>
-        </w:rPr>
-        <w:t>B .</w:t>
-      </w:r>
-      <w:proofErr w:type="gramEnd"/>
-      <w:r>
-        <w:rPr>
-          <w:lang w:val="en-US"/>
-        </w:rPr>
-        <w:t xml:space="preserve"> 2) (</w:t>
-      </w:r>
-      <w:proofErr w:type="gramStart"/>
-      <w:r>
-        <w:rPr>
-          <w:lang w:val="en-US"/>
-        </w:rPr>
-        <w:t>B .</w:t>
-      </w:r>
-      <w:proofErr w:type="gramEnd"/>
-      <w:r>
-        <w:rPr>
-          <w:lang w:val="en-US"/>
-        </w:rPr>
-        <w:t xml:space="preserve"> 3) (</w:t>
-      </w:r>
-      <w:proofErr w:type="gramStart"/>
-      <w:r>
-        <w:rPr>
-          <w:lang w:val="en-US"/>
-        </w:rPr>
-        <w:t>B .</w:t>
-      </w:r>
-      <w:proofErr w:type="gramEnd"/>
-      <w:r>
-        <w:rPr>
-          <w:lang w:val="en-US"/>
-        </w:rPr>
-        <w:t xml:space="preserve"> 4) (</w:t>
-      </w:r>
-      <w:proofErr w:type="gramStart"/>
-      <w:r>
-        <w:rPr>
-          <w:lang w:val="en-US"/>
-        </w:rPr>
-        <w:t>C .</w:t>
-      </w:r>
-      <w:proofErr w:type="gramEnd"/>
-      <w:r>
-        <w:rPr>
-          <w:lang w:val="en-US"/>
-        </w:rPr>
-        <w:t xml:space="preserve"> 1) (</w:t>
-      </w:r>
-      <w:proofErr w:type="gramStart"/>
-      <w:r>
-        <w:rPr>
-          <w:lang w:val="en-US"/>
-        </w:rPr>
-        <w:t>C .</w:t>
-      </w:r>
-      <w:proofErr w:type="gramEnd"/>
-      <w:r>
-        <w:rPr>
-          <w:lang w:val="en-US"/>
-        </w:rPr>
-        <w:t xml:space="preserve"> 2) (</w:t>
-      </w:r>
-      <w:proofErr w:type="gramStart"/>
-      <w:r>
-        <w:rPr>
-          <w:lang w:val="en-US"/>
-        </w:rPr>
-        <w:t>C .</w:t>
-      </w:r>
-      <w:proofErr w:type="gramEnd"/>
-      <w:r>
-        <w:rPr>
-          <w:lang w:val="en-US"/>
-        </w:rPr>
-        <w:t xml:space="preserve"> 3) (</w:t>
-      </w:r>
-      <w:proofErr w:type="gramStart"/>
-      <w:r>
-        <w:rPr>
-          <w:lang w:val="en-US"/>
-        </w:rPr>
-        <w:t>C .</w:t>
-      </w:r>
-      <w:proofErr w:type="gramEnd"/>
-      <w:r>
-        <w:rPr>
-          <w:lang w:val="en-US"/>
-        </w:rPr>
-        <w:t xml:space="preserve"> 4))  </w:t>
-      </w:r>
+        <w:t xml:space="preserve">((A 1) (A 2) (A 3) (A 4) (B 1) (B 2) (B 3) (B 4) (C 1) (C 2) (C 3) (C 4))   </w:t>
+      </w:r>
+      <w:bookmarkStart w:id="0" w:name="_GoBack"/>
+      <w:bookmarkEnd w:id="0"/>
     </w:p>
     <w:p>
       <w:pPr>
@@ -2199,8 +2043,6 @@
           <w:lang w:val="en-US"/>
         </w:rPr>
       </w:pPr>
-      <w:bookmarkStart w:id="0" w:name="_GoBack"/>
-      <w:bookmarkEnd w:id="0"/>
     </w:p>
     <w:sectPr>
       <w:pgSz w:w="11906" w:h="16838"/>

</xml_diff>